<commit_message>
[Study][Android] MyProject: Update android docs
92f60fb (HEAD -> master, origin/master) [Study][Android] MyProject: Add CountDownTimer
</commit_message>
<xml_diff>
--- a/Android App 개발.docx
+++ b/Android App 개발.docx
@@ -52,7 +52,87 @@
           <w:b w:val="1"/>
           <w:rtl w:val="0"/>
         </w:rPr>
+        <w:t xml:space="preserve">commit 92f60fb105dbd2e84ff24c95486e6c9a21ff51d3 (HEAD -&gt; master, origin/master)</w:t>
+      </w:r>
+    </w:p>
+    <w:p>
+      <w:pPr>
+        <w:rPr/>
+      </w:pPr>
+      <w:r>
+        <w:rPr>
+          <w:rtl w:val="0"/>
+        </w:rPr>
+        <w:t xml:space="preserve">Author: wjlee &lt;wjg2nius@gmail.com&gt;</w:t>
+      </w:r>
+    </w:p>
+    <w:p>
+      <w:pPr>
+        <w:rPr/>
+      </w:pPr>
+      <w:r>
+        <w:rPr>
+          <w:rtl w:val="0"/>
+        </w:rPr>
+        <w:t xml:space="preserve">Date:   Fri May 14 15:17:11 2021 +0900</w:t>
+      </w:r>
+    </w:p>
+    <w:p>
+      <w:pPr>
+        <w:rPr/>
+      </w:pPr>
+      <w:r>
+        <w:rPr>
+          <w:rtl w:val="0"/>
+        </w:rPr>
+      </w:r>
+    </w:p>
+    <w:p>
+      <w:pPr>
+        <w:rPr/>
+      </w:pPr>
+      <w:r>
+        <w:rPr>
+          <w:rtl w:val="0"/>
+        </w:rPr>
+        <w:t xml:space="preserve">    [Study][Android] MyProject: Add CountDownTimer</w:t>
+      </w:r>
+    </w:p>
+    <w:p>
+      <w:pPr>
+        <w:rPr/>
+      </w:pPr>
+      <w:r>
+        <w:rPr>
+          <w:rtl w:val="0"/>
+        </w:rPr>
+      </w:r>
+    </w:p>
+    <w:p>
+      <w:pPr>
+        <w:rPr/>
+      </w:pPr>
+      <w:r>
+        <w:rPr>
+          <w:rtl w:val="0"/>
+        </w:rPr>
+      </w:r>
+    </w:p>
+    <w:p>
+      <w:pPr>
+        <w:rPr/>
+      </w:pPr>
+      <w:r>
+        <w:rPr>
+          <w:b w:val="1"/>
+          <w:rtl w:val="0"/>
+        </w:rPr>
         <w:t xml:space="preserve">commit 781e4cbb9acabb8ab269581d89857c19e894894b (HEAD -&gt; master, origin/master)</w:t>
+      </w:r>
+      <w:r>
+        <w:rPr>
+          <w:rtl w:val="0"/>
+        </w:rPr>
       </w:r>
     </w:p>
     <w:p>
@@ -4198,6 +4278,325 @@
           <w:numId w:val="1"/>
         </w:numPr>
         <w:ind w:left="720" w:hanging="360"/>
+        <w:rPr/>
+      </w:pPr>
+      <w:r>
+        <w:rPr>
+          <w:rtl w:val="0"/>
+        </w:rPr>
+        <w:t xml:space="preserve">92f60fb105dbd2e84ff24c95486e6c9a21ff51d3 </w:t>
+      </w:r>
+    </w:p>
+    <w:p>
+      <w:pPr>
+        <w:ind w:left="720" w:firstLine="0"/>
+        <w:rPr/>
+      </w:pPr>
+      <w:r>
+        <w:rPr>
+          <w:rFonts w:ascii="Arial Unicode MS" w:cs="Arial Unicode MS" w:eastAsia="Arial Unicode MS" w:hAnsi="Arial Unicode MS"/>
+          <w:rtl w:val="0"/>
+        </w:rPr>
+        <w:t xml:space="preserve">CountDownTimer 사용해서 남은 시간 구현</w:t>
+      </w:r>
+    </w:p>
+    <w:p>
+      <w:pPr>
+        <w:ind w:left="720" w:firstLine="0"/>
+        <w:rPr/>
+      </w:pPr>
+      <w:r>
+        <w:rPr>
+          <w:rFonts w:ascii="Arial Unicode MS" w:cs="Arial Unicode MS" w:eastAsia="Arial Unicode MS" w:hAnsi="Arial Unicode MS"/>
+          <w:rtl w:val="0"/>
+        </w:rPr>
+        <w:t xml:space="preserve">&lt;추가 구현할 내용&gt;</w:t>
+      </w:r>
+    </w:p>
+    <w:p>
+      <w:pPr>
+        <w:numPr>
+          <w:ilvl w:val="0"/>
+          <w:numId w:val="3"/>
+        </w:numPr>
+        <w:ind w:left="1440" w:hanging="360"/>
+        <w:rPr>
+          <w:u w:val="none"/>
+        </w:rPr>
+      </w:pPr>
+      <w:r>
+        <w:rPr>
+          <w:rFonts w:ascii="Arial Unicode MS" w:cs="Arial Unicode MS" w:eastAsia="Arial Unicode MS" w:hAnsi="Arial Unicode MS"/>
+          <w:rtl w:val="0"/>
+        </w:rPr>
+        <w:t xml:space="preserve">판매 종료 시간만이 아니라 판매 종료 후 판매 시작까지도 카운트다운 하기</w:t>
+      </w:r>
+    </w:p>
+    <w:p>
+      <w:pPr>
+        <w:numPr>
+          <w:ilvl w:val="0"/>
+          <w:numId w:val="3"/>
+        </w:numPr>
+        <w:ind w:left="1440" w:hanging="360"/>
+        <w:rPr>
+          <w:u w:val="none"/>
+        </w:rPr>
+      </w:pPr>
+      <w:r>
+        <w:rPr>
+          <w:rFonts w:ascii="Arial Unicode MS" w:cs="Arial Unicode MS" w:eastAsia="Arial Unicode MS" w:hAnsi="Arial Unicode MS"/>
+          <w:rtl w:val="0"/>
+        </w:rPr>
+        <w:t xml:space="preserve">현재 추천번호로 들어갔다가 뒤로 누르면 오류 발생 및 앱이 꺼짐</w:t>
+      </w:r>
+    </w:p>
+    <w:tbl>
+      <w:tblPr>
+        <w:tblStyle w:val="Table5"/>
+        <w:tblW w:w="7589.0" w:type="dxa"/>
+        <w:jc w:val="left"/>
+        <w:tblInd w:w="1540.0" w:type="dxa"/>
+        <w:tblBorders>
+          <w:top w:color="000000" w:space="0" w:sz="8" w:val="single"/>
+          <w:left w:color="000000" w:space="0" w:sz="8" w:val="single"/>
+          <w:bottom w:color="000000" w:space="0" w:sz="8" w:val="single"/>
+          <w:right w:color="000000" w:space="0" w:sz="8" w:val="single"/>
+          <w:insideH w:color="000000" w:space="0" w:sz="8" w:val="single"/>
+          <w:insideV w:color="000000" w:space="0" w:sz="8" w:val="single"/>
+        </w:tblBorders>
+        <w:tblLayout w:type="fixed"/>
+        <w:tblLook w:val="0600"/>
+      </w:tblPr>
+      <w:tblGrid>
+        <w:gridCol w:w="7589"/>
+        <w:tblGridChange w:id="0">
+          <w:tblGrid>
+            <w:gridCol w:w="7589"/>
+          </w:tblGrid>
+        </w:tblGridChange>
+      </w:tblGrid>
+      <w:tr>
+        <w:tc>
+          <w:tcPr>
+            <w:shd w:fill="auto" w:val="clear"/>
+            <w:tcMar>
+              <w:top w:w="100.0" w:type="dxa"/>
+              <w:left w:w="100.0" w:type="dxa"/>
+              <w:bottom w:w="100.0" w:type="dxa"/>
+              <w:right w:w="100.0" w:type="dxa"/>
+            </w:tcMar>
+            <w:vAlign w:val="top"/>
+          </w:tcPr>
+          <w:p>
+            <w:pPr>
+              <w:keepNext w:val="0"/>
+              <w:keepLines w:val="0"/>
+              <w:widowControl w:val="0"/>
+              <w:pBdr>
+                <w:top w:space="0" w:sz="0" w:val="nil"/>
+                <w:left w:space="0" w:sz="0" w:val="nil"/>
+                <w:bottom w:space="0" w:sz="0" w:val="nil"/>
+                <w:right w:space="0" w:sz="0" w:val="nil"/>
+                <w:between w:space="0" w:sz="0" w:val="nil"/>
+              </w:pBdr>
+              <w:shd w:fill="auto" w:val="clear"/>
+              <w:spacing w:after="0" w:before="0" w:line="240" w:lineRule="auto"/>
+              <w:ind w:left="0" w:right="0" w:firstLine="0"/>
+              <w:jc w:val="left"/>
+              <w:rPr/>
+            </w:pPr>
+            <w:r>
+              <w:rPr>
+                <w:rtl w:val="0"/>
+              </w:rPr>
+              <w:t xml:space="preserve">E/InputEventSender: Exception dispatching finished signal.</w:t>
+            </w:r>
+          </w:p>
+          <w:p>
+            <w:pPr>
+              <w:keepNext w:val="0"/>
+              <w:keepLines w:val="0"/>
+              <w:widowControl w:val="0"/>
+              <w:pBdr>
+                <w:top w:space="0" w:sz="0" w:val="nil"/>
+                <w:left w:space="0" w:sz="0" w:val="nil"/>
+                <w:bottom w:space="0" w:sz="0" w:val="nil"/>
+                <w:right w:space="0" w:sz="0" w:val="nil"/>
+                <w:between w:space="0" w:sz="0" w:val="nil"/>
+              </w:pBdr>
+              <w:shd w:fill="auto" w:val="clear"/>
+              <w:spacing w:after="0" w:before="0" w:line="240" w:lineRule="auto"/>
+              <w:ind w:left="0" w:right="0" w:firstLine="0"/>
+              <w:jc w:val="left"/>
+              <w:rPr/>
+            </w:pPr>
+            <w:r>
+              <w:rPr>
+                <w:rtl w:val="0"/>
+              </w:rPr>
+              <w:t xml:space="preserve">E/MessageQueue-JNI: Exception in MessageQueue callback: handleReceiveCallback</w:t>
+            </w:r>
+          </w:p>
+          <w:p>
+            <w:pPr>
+              <w:keepNext w:val="0"/>
+              <w:keepLines w:val="0"/>
+              <w:widowControl w:val="0"/>
+              <w:pBdr>
+                <w:top w:space="0" w:sz="0" w:val="nil"/>
+                <w:left w:space="0" w:sz="0" w:val="nil"/>
+                <w:bottom w:space="0" w:sz="0" w:val="nil"/>
+                <w:right w:space="0" w:sz="0" w:val="nil"/>
+                <w:between w:space="0" w:sz="0" w:val="nil"/>
+              </w:pBdr>
+              <w:shd w:fill="auto" w:val="clear"/>
+              <w:spacing w:after="0" w:before="0" w:line="240" w:lineRule="auto"/>
+              <w:ind w:left="0" w:right="0" w:firstLine="0"/>
+              <w:jc w:val="left"/>
+              <w:rPr/>
+            </w:pPr>
+            <w:r>
+              <w:rPr>
+                <w:rtl w:val="0"/>
+              </w:rPr>
+              <w:t xml:space="preserve">    java.lang.IllegalThreadStateException</w:t>
+            </w:r>
+          </w:p>
+          <w:p>
+            <w:pPr>
+              <w:keepNext w:val="0"/>
+              <w:keepLines w:val="0"/>
+              <w:widowControl w:val="0"/>
+              <w:pBdr>
+                <w:top w:space="0" w:sz="0" w:val="nil"/>
+                <w:left w:space="0" w:sz="0" w:val="nil"/>
+                <w:bottom w:space="0" w:sz="0" w:val="nil"/>
+                <w:right w:space="0" w:sz="0" w:val="nil"/>
+                <w:between w:space="0" w:sz="0" w:val="nil"/>
+              </w:pBdr>
+              <w:shd w:fill="auto" w:val="clear"/>
+              <w:spacing w:after="0" w:before="0" w:line="240" w:lineRule="auto"/>
+              <w:ind w:left="0" w:right="0" w:firstLine="0"/>
+              <w:jc w:val="left"/>
+              <w:rPr/>
+            </w:pPr>
+            <w:r>
+              <w:rPr>
+                <w:rtl w:val="0"/>
+              </w:rPr>
+              <w:t xml:space="preserve">        at java.lang.Thread.start(Thread.java:872)</w:t>
+            </w:r>
+          </w:p>
+          <w:p>
+            <w:pPr>
+              <w:keepNext w:val="0"/>
+              <w:keepLines w:val="0"/>
+              <w:widowControl w:val="0"/>
+              <w:pBdr>
+                <w:top w:space="0" w:sz="0" w:val="nil"/>
+                <w:left w:space="0" w:sz="0" w:val="nil"/>
+                <w:bottom w:space="0" w:sz="0" w:val="nil"/>
+                <w:right w:space="0" w:sz="0" w:val="nil"/>
+                <w:between w:space="0" w:sz="0" w:val="nil"/>
+              </w:pBdr>
+              <w:shd w:fill="auto" w:val="clear"/>
+              <w:spacing w:after="0" w:before="0" w:line="240" w:lineRule="auto"/>
+              <w:ind w:left="0" w:right="0" w:firstLine="0"/>
+              <w:jc w:val="left"/>
+              <w:rPr/>
+            </w:pPr>
+            <w:r>
+              <w:rPr>
+                <w:rtl w:val="0"/>
+              </w:rPr>
+              <w:t xml:space="preserve">        at com.example.emptyapp.MainFragment.MainFragment.onViewCreated(</w:t>
+            </w:r>
+            <w:r>
+              <w:rPr>
+                <w:b w:val="1"/>
+                <w:rtl w:val="0"/>
+              </w:rPr>
+              <w:t xml:space="preserve">MainFragment.kt:36</w:t>
+            </w:r>
+            <w:r>
+              <w:rPr>
+                <w:rtl w:val="0"/>
+              </w:rPr>
+              <w:t xml:space="preserve">)</w:t>
+            </w:r>
+          </w:p>
+          <w:p>
+            <w:pPr>
+              <w:keepNext w:val="0"/>
+              <w:keepLines w:val="0"/>
+              <w:widowControl w:val="0"/>
+              <w:pBdr>
+                <w:top w:space="0" w:sz="0" w:val="nil"/>
+                <w:left w:space="0" w:sz="0" w:val="nil"/>
+                <w:bottom w:space="0" w:sz="0" w:val="nil"/>
+                <w:right w:space="0" w:sz="0" w:val="nil"/>
+                <w:between w:space="0" w:sz="0" w:val="nil"/>
+              </w:pBdr>
+              <w:shd w:fill="auto" w:val="clear"/>
+              <w:spacing w:after="0" w:before="0" w:line="240" w:lineRule="auto"/>
+              <w:ind w:left="0" w:right="0" w:firstLine="0"/>
+              <w:jc w:val="left"/>
+              <w:rPr/>
+            </w:pPr>
+            <w:r>
+              <w:rPr>
+                <w:rtl w:val="0"/>
+              </w:rPr>
+              <w:t xml:space="preserve">        at androidx.fragment.app.FragmentManagerImpl.moveToState(FragmentManagerImpl.java:892)</w:t>
+            </w:r>
+          </w:p>
+        </w:tc>
+      </w:tr>
+    </w:tbl>
+    <w:p>
+      <w:pPr>
+        <w:ind w:left="1440" w:firstLine="0"/>
+        <w:rPr/>
+      </w:pPr>
+      <w:r>
+        <w:rPr>
+          <w:rtl w:val="0"/>
+        </w:rPr>
+      </w:r>
+    </w:p>
+    <w:p>
+      <w:pPr>
+        <w:ind w:left="1440" w:firstLine="0"/>
+        <w:rPr/>
+      </w:pPr>
+      <w:r>
+        <w:rPr>
+          <w:rtl w:val="0"/>
+        </w:rPr>
+        <w:t xml:space="preserve">MainFragment.kt:36 =&gt; crawling_thread.start()</w:t>
+      </w:r>
+    </w:p>
+    <w:p>
+      <w:pPr>
+        <w:ind w:left="1440" w:firstLine="0"/>
+        <w:rPr/>
+      </w:pPr>
+      <w:r>
+        <w:rPr>
+          <w:rFonts w:ascii="Arial Unicode MS" w:cs="Arial Unicode MS" w:eastAsia="Arial Unicode MS" w:hAnsi="Arial Unicode MS"/>
+          <w:rtl w:val="0"/>
+        </w:rPr>
+        <w:t xml:space="preserve">crawling thread 를 다시 부르면서 문제 발생함.</w:t>
+      </w:r>
+    </w:p>
+    <w:p>
+      <w:pPr>
+        <w:numPr>
+          <w:ilvl w:val="0"/>
+          <w:numId w:val="1"/>
+        </w:numPr>
+        <w:ind w:left="720" w:hanging="360"/>
         <w:rPr>
           <w:u w:val="none"/>
         </w:rPr>
@@ -4469,11 +4868,124 @@
       </w:rPr>
     </w:lvl>
   </w:abstractNum>
+  <w:abstractNum w:abstractNumId="3">
+    <w:lvl w:ilvl="0">
+      <w:start w:val="1"/>
+      <w:numFmt w:val="decimal"/>
+      <w:lvlText w:val="%1)"/>
+      <w:lvlJc w:val="left"/>
+      <w:pPr>
+        <w:ind w:left="1440" w:hanging="360"/>
+      </w:pPr>
+      <w:rPr>
+        <w:u w:val="none"/>
+      </w:rPr>
+    </w:lvl>
+    <w:lvl w:ilvl="1">
+      <w:start w:val="1"/>
+      <w:numFmt w:val="lowerLetter"/>
+      <w:lvlText w:val="%2)"/>
+      <w:lvlJc w:val="left"/>
+      <w:pPr>
+        <w:ind w:left="2160" w:hanging="360"/>
+      </w:pPr>
+      <w:rPr>
+        <w:u w:val="none"/>
+      </w:rPr>
+    </w:lvl>
+    <w:lvl w:ilvl="2">
+      <w:start w:val="1"/>
+      <w:numFmt w:val="lowerRoman"/>
+      <w:lvlText w:val="%3)"/>
+      <w:lvlJc w:val="right"/>
+      <w:pPr>
+        <w:ind w:left="2880" w:hanging="360"/>
+      </w:pPr>
+      <w:rPr>
+        <w:u w:val="none"/>
+      </w:rPr>
+    </w:lvl>
+    <w:lvl w:ilvl="3">
+      <w:start w:val="1"/>
+      <w:numFmt w:val="decimal"/>
+      <w:lvlText w:val="(%4)"/>
+      <w:lvlJc w:val="left"/>
+      <w:pPr>
+        <w:ind w:left="3600" w:hanging="360"/>
+      </w:pPr>
+      <w:rPr>
+        <w:u w:val="none"/>
+      </w:rPr>
+    </w:lvl>
+    <w:lvl w:ilvl="4">
+      <w:start w:val="1"/>
+      <w:numFmt w:val="lowerLetter"/>
+      <w:lvlText w:val="(%5)"/>
+      <w:lvlJc w:val="left"/>
+      <w:pPr>
+        <w:ind w:left="4320" w:hanging="360"/>
+      </w:pPr>
+      <w:rPr>
+        <w:u w:val="none"/>
+      </w:rPr>
+    </w:lvl>
+    <w:lvl w:ilvl="5">
+      <w:start w:val="1"/>
+      <w:numFmt w:val="lowerRoman"/>
+      <w:lvlText w:val="(%6)"/>
+      <w:lvlJc w:val="right"/>
+      <w:pPr>
+        <w:ind w:left="5040" w:hanging="360"/>
+      </w:pPr>
+      <w:rPr>
+        <w:u w:val="none"/>
+      </w:rPr>
+    </w:lvl>
+    <w:lvl w:ilvl="6">
+      <w:start w:val="1"/>
+      <w:numFmt w:val="decimal"/>
+      <w:lvlText w:val="%7."/>
+      <w:lvlJc w:val="left"/>
+      <w:pPr>
+        <w:ind w:left="5760" w:hanging="360"/>
+      </w:pPr>
+      <w:rPr>
+        <w:u w:val="none"/>
+      </w:rPr>
+    </w:lvl>
+    <w:lvl w:ilvl="7">
+      <w:start w:val="1"/>
+      <w:numFmt w:val="lowerLetter"/>
+      <w:lvlText w:val="%8."/>
+      <w:lvlJc w:val="left"/>
+      <w:pPr>
+        <w:ind w:left="6480" w:hanging="360"/>
+      </w:pPr>
+      <w:rPr>
+        <w:u w:val="none"/>
+      </w:rPr>
+    </w:lvl>
+    <w:lvl w:ilvl="8">
+      <w:start w:val="1"/>
+      <w:numFmt w:val="lowerRoman"/>
+      <w:lvlText w:val="%9."/>
+      <w:lvlJc w:val="right"/>
+      <w:pPr>
+        <w:ind w:left="7200" w:hanging="360"/>
+      </w:pPr>
+      <w:rPr>
+        <w:u w:val="none"/>
+      </w:rPr>
+    </w:lvl>
+  </w:abstractNum>
   <w:num w:numId="1">
     <w:abstractNumId w:val="1"/>
   </w:num>
   <w:num w:numId="2">
     <w:abstractNumId w:val="2"/>
+  </w:num>
+  <w:num w:numId="3">
+    <w:abstractNumId w:val="3"/>
   </w:num>
 </w:numbering>
 </file>
@@ -4663,6 +5175,19 @@
     </w:tblPr>
   </w:style>
   <w:style w:type="table" w:styleId="Table4">
+    <w:basedOn w:val="TableNormal"/>
+    <w:tblPr>
+      <w:tblStyleRowBandSize w:val="1"/>
+      <w:tblStyleColBandSize w:val="1"/>
+      <w:tblCellMar>
+        <w:top w:w="100.0" w:type="dxa"/>
+        <w:left w:w="100.0" w:type="dxa"/>
+        <w:bottom w:w="100.0" w:type="dxa"/>
+        <w:right w:w="100.0" w:type="dxa"/>
+      </w:tblCellMar>
+    </w:tblPr>
+  </w:style>
+  <w:style w:type="table" w:styleId="Table5">
     <w:basedOn w:val="TableNormal"/>
     <w:tblPr>
       <w:tblStyleRowBandSize w:val="1"/>

</xml_diff>